<commit_message>
new pdf to text
</commit_message>
<xml_diff>
--- a/doc_files/doc1.docx
+++ b/doc_files/doc1.docx
@@ -2,129 +2,6 @@
 <file path=word/document.xml><?xml version="1.0" encoding="utf-8"?>
 <w:document xmlns:wpc="http://schemas.microsoft.com/office/word/2010/wordprocessingCanvas" xmlns:mo="http://schemas.microsoft.com/office/mac/office/2008/main" xmlns:mc="http://schemas.openxmlformats.org/markup-compatibility/2006" xmlns:mv="urn:schemas-microsoft-com:mac:vml" xmlns:o="urn:schemas-microsoft-com:office:office" xmlns:r="http://schemas.openxmlformats.org/officeDocument/2006/relationships" xmlns:m="http://schemas.openxmlformats.org/officeDocument/2006/math" xmlns:v="urn:schemas-microsoft-com:vml" xmlns:wp14="http://schemas.microsoft.com/office/word/2010/wordprocessingDrawing" xmlns:wp="http://schemas.openxmlformats.org/drawingml/2006/wordprocessingDrawing" xmlns:w10="urn:schemas-microsoft-com:office:word" xmlns:w="http://schemas.openxmlformats.org/wordprocessingml/2006/main" xmlns:w14="http://schemas.microsoft.com/office/word/2010/wordml" xmlns:wpg="http://schemas.microsoft.com/office/word/2010/wordprocessingGroup" xmlns:wpi="http://schemas.microsoft.com/office/word/2010/wordprocessingInk" xmlns:wne="http://schemas.microsoft.com/office/word/2006/wordml" xmlns:wps="http://schemas.microsoft.com/office/word/2010/wordprocessingShape" mc:Ignorable="w14 wp14">
   <w:body>
-    <w:p>
-      <w:r>
-        <w:t xml:space="preserve">                                                                                    </w:t>
-        <w:br/>
-        <w:t xml:space="preserve">                                                                                    </w:t>
-        <w:br/>
-        <w:t xml:space="preserve">                                                                                    </w:t>
-        <w:br/>
-        <w:t xml:space="preserve">                                 Judgement in Appeal Nos. 385, 387, 388, 412, 607, 608, 610 &amp; 611 of 2023</w:t>
-        <w:br/>
-        <w:t xml:space="preserve">                                                                                    </w:t>
-        <w:br/>
-        <w:t xml:space="preserve">                                                                                    </w:t>
-        <w:br/>
-        <w:t xml:space="preserve">                                                                                    </w:t>
-        <w:br/>
-        <w:t xml:space="preserve">                                                                                    </w:t>
-        <w:br/>
-        <w:t xml:space="preserve">                       IN THE APPELLATE   TRIBUNAL  FOR  ELECTRICITY                </w:t>
-        <w:br/>
-        <w:t xml:space="preserve">                                    (Appellate Jurisdiction)                        </w:t>
-        <w:br/>
-        <w:t xml:space="preserve">                                                                                    </w:t>
-        <w:br/>
-        <w:t xml:space="preserve">               Appeal No. 385 of 2023 &amp; IA No. 835 of 2022, IA No. 1024 of 2023,    </w:t>
-        <w:br/>
-        <w:t xml:space="preserve">                                                                                    </w:t>
-        <w:br/>
-        <w:t xml:space="preserve">           Appeal No. 387 of 2023 &amp; IA No. 811 of 2022, IA Nos. 1018 &amp; 1489 of 2023,</w:t>
-        <w:br/>
-        <w:t xml:space="preserve">             Appeal No. 388 of 2023 &amp; IA No. 727 of 2022 and IA No. 1017 of 2023,   </w:t>
-        <w:br/>
-        <w:t xml:space="preserve">              Appeal No. 412 of 2023 &amp; IA No. 1539 of 2022, IA No. 1023 of 2023,    </w:t>
-        <w:br/>
-        <w:t xml:space="preserve">               Appeal No. 607 of 2023 &amp; IA No. 941 of 2022, IA No. 1013 of 2023,    </w:t>
-        <w:br/>
-        <w:t xml:space="preserve">               Appeal No. 608 of 2023 &amp; IA No. 946 of 2022, IA No. 1012 of 2023,    </w:t>
-        <w:br/>
-        <w:t xml:space="preserve">                                                                                    </w:t>
-        <w:br/>
-        <w:t xml:space="preserve">              Appeal No. 610 of 2023 &amp; IA No. 1057 of 2022, IA No. 1016 of 2023,    </w:t>
-        <w:br/>
-        <w:t xml:space="preserve">              Appeal No. 611 of 2023 &amp; IA No. 1397 of 2022, IA No. 1015 of 2023     </w:t>
-        <w:br/>
-        <w:t xml:space="preserve">                                                                                    </w:t>
-        <w:br/>
-        <w:t xml:space="preserve">          Dated:    30.05.2024                                                      </w:t>
-        <w:br/>
-        <w:t xml:space="preserve">                                                                                    </w:t>
-        <w:br/>
-        <w:t xml:space="preserve">                                                                                    </w:t>
-        <w:br/>
-        <w:t xml:space="preserve">          Present:  Hon’ble Mr. Justice Ramesh Ranganathan, Chairperson             </w:t>
-        <w:br/>
-        <w:t xml:space="preserve">                    Hon’ble Mr. Sandesh Kumar Sharma, Technical Member              </w:t>
-        <w:br/>
-        <w:t xml:space="preserve">                                                                                    </w:t>
-        <w:br/>
-        <w:t xml:space="preserve">                                                                                    </w:t>
-        <w:br/>
-        <w:t xml:space="preserve">                 Appeal No. 385 of 2023 &amp; IA No. 835 of 2022, IA No. 1024 of 2023   </w:t>
-        <w:br/>
-        <w:t xml:space="preserve">                                                                                    </w:t>
-        <w:br/>
-        <w:t xml:space="preserve">          In the matter of:                                                         </w:t>
-        <w:br/>
-        <w:t xml:space="preserve">          Arjas Steel (P) Ltd.                                                      </w:t>
-        <w:br/>
-        <w:t xml:space="preserve">                                                                                    </w:t>
-        <w:br/>
-        <w:t xml:space="preserve">          Through its Authorized representative                                     </w:t>
-        <w:br/>
-        <w:t xml:space="preserve">          304-305, World Trade Centre,                                              </w:t>
-        <w:br/>
-        <w:t xml:space="preserve">          Yeshwanthpur, Bengaluru,                                                  </w:t>
-        <w:br/>
-        <w:t xml:space="preserve">          Karnataka – 560055.                          …Appellant(s)                </w:t>
-        <w:br/>
-        <w:t xml:space="preserve">                                                                                    </w:t>
-        <w:br/>
-        <w:t xml:space="preserve">                    Vs.                                                             </w:t>
-        <w:br/>
-        <w:t xml:space="preserve">          (1)  Andhra Pradesh Electricity Regulatory Commission                     </w:t>
-        <w:br/>
-        <w:t xml:space="preserve">               Through its Secretary                                                </w:t>
-        <w:br/>
-        <w:t xml:space="preserve">               11-4-660, 4th Floor, Singareni Bhavan,                               </w:t>
-        <w:br/>
-        <w:t xml:space="preserve">               Red Hills, Lakdi–Ka-Pul,                                             </w:t>
-        <w:br/>
-        <w:t xml:space="preserve">                                                                                    </w:t>
-        <w:br/>
-        <w:t xml:space="preserve">               Hyderabad – 500004.                                                  </w:t>
-        <w:br/>
-        <w:t xml:space="preserve">                                                                                    </w:t>
-        <w:br/>
-        <w:t xml:space="preserve">          (2)  Southern Power Distribution Company of                               </w:t>
-        <w:br/>
-        <w:t xml:space="preserve">               Andhra Pradesh Ltd. (APSPDCL)                                        </w:t>
-        <w:br/>
-        <w:t xml:space="preserve">                                                                                    </w:t>
-        <w:br/>
-        <w:t xml:space="preserve">               Through its Chairman &amp; Managing Director,                            </w:t>
-        <w:br/>
-        <w:t xml:space="preserve">               19-13-65/A, Vidyut Nilayam,                                          </w:t>
-        <w:br/>
-        <w:t xml:space="preserve">                                        Page 1 of 122                               </w:t>
-        <w:br/>
-        <w:t xml:space="preserve">                                                                                    </w:t>
-        <w:br/>
-        <w:t xml:space="preserve">                                                                                    </w:t>
-        <w:br/>
-        <w:t xml:space="preserve">                                                                                    </w:t>
-        <w:br/>
-        <w:t xml:space="preserve">                                                                                    </w:t>
-        <w:br/>
-        <w:t xml:space="preserve">                                                                                    </w:t>
-        <w:br/>
-        <w:t xml:space="preserve">                                                                                    </w:t>
-        <w:br/>
-        <w:t xml:space="preserve">                                                                                    </w:t>
-      </w:r>
-    </w:p>
     <w:sectPr>
       <w:pgSz w:w="12240" w:h="15840"/>
       <w:pgMar w:top="1440" w:right="1800" w:bottom="1440" w:left="1800" w:header="720" w:footer="720" w:gutter="0"/>

</xml_diff>